<commit_message>
Deployed 0ed0eba with MkDocs version: 1.2.2
</commit_message>
<xml_diff>
--- a/legislacao/plog/PLOG0020A.docx
+++ b/legislacao/plog/PLOG0020A.docx
@@ -1204,9 +1204,9 @@
         </w:rPr>
         <w:drawing>
           <wp:inline distT="0" distB="0" distL="0" distR="0">
-            <wp:extent cx="9073191" cy="4606506"/>
+            <wp:extent cx="9073191" cy="4623759"/>
             <wp:effectExtent l="19050" t="0" r="0" b="0"/>
-            <wp:docPr id="6" name="Imagem 5" descr="PLOG0020A.png"/>
+            <wp:docPr id="2" name="Imagem 1" descr="PLOG0020A.png"/>
             <wp:cNvGraphicFramePr>
               <a:graphicFrameLocks xmlns:a="http://schemas.openxmlformats.org/drawingml/2006/main" noChangeAspect="1"/>
             </wp:cNvGraphicFramePr>
@@ -1218,8 +1218,8 @@
                     <pic:cNvPicPr/>
                   </pic:nvPicPr>
                   <pic:blipFill>
-                    <a:blip r:embed="rId11" cstate="print"/>
-                    <a:srcRect b="14423"/>
+                    <a:blip r:embed="rId11"/>
+                    <a:srcRect b="14103"/>
                     <a:stretch>
                       <a:fillRect/>
                     </a:stretch>
@@ -1227,7 +1227,7 @@
                   <pic:spPr>
                     <a:xfrm>
                       <a:off x="0" y="0"/>
-                      <a:ext cx="9073191" cy="4606506"/>
+                      <a:ext cx="9073191" cy="4623759"/>
                     </a:xfrm>
                     <a:prstGeom prst="rect">
                       <a:avLst/>
@@ -4788,7 +4788,7 @@
         <w:sz w:val="24"/>
         <w:szCs w:val="24"/>
       </w:rPr>
-      <w:t>6</w:t>
+      <w:t>8</w:t>
     </w:r>
     <w:r>
       <w:rPr>

</xml_diff>